<commit_message>
Restructure file names, add new references and materials, update style reference
Added several new references to the bibliography

Added new material to manuscript outline to start fleshing out the
materials

Moved the document from README.Rmd to What Does Reproducible Research
Mean for Plant Pathology.Rmd

README.Rmd produces a GitHub Markdown document and will contain the
abstract and links to the MS Word document and Rmd file used to
generate it
</commit_message>
<xml_diff>
--- a/Phytopathology_Style_Reference.docx
+++ b/Phytopathology_Style_Reference.docx
@@ -6,8 +6,6 @@
       <w:pPr>
         <w:pStyle w:val="Title"/>
       </w:pPr>
-      <w:bookmarkStart w:id="0" w:name="_GoBack"/>
-      <w:bookmarkEnd w:id="0"/>
       <w:r>
         <w:t>What Does Reproducible Research Mean for Plant Pathology</w:t>
       </w:r>
@@ -32,15 +30,15 @@
       <w:pPr>
         <w:pStyle w:val="Heading2"/>
       </w:pPr>
-      <w:bookmarkStart w:id="1" w:name="r-markdown"/>
-      <w:bookmarkEnd w:id="1"/>
+      <w:bookmarkStart w:id="0" w:name="r-markdown"/>
+      <w:bookmarkEnd w:id="0"/>
       <w:r>
         <w:t>R Markdown</w:t>
       </w:r>
     </w:p>
     <w:p>
       <w:pPr>
-        <w:pStyle w:val="FirstParagraph"/>
+        <w:pStyle w:val="BodyText"/>
       </w:pPr>
       <w:r>
         <w:t xml:space="preserve">This is an R Markdown document. Markdown is a simple formatting syntax for authoring HTML, PDF, and MS Word documents. For more details on using R Markdown see </w:t>
@@ -56,6 +54,8 @@
       <w:r>
         <w:t>.</w:t>
       </w:r>
+      <w:bookmarkStart w:id="1" w:name="_GoBack"/>
+      <w:bookmarkEnd w:id="1"/>
     </w:p>
     <w:p>
       <w:pPr>
@@ -166,85 +166,77 @@
       <w:bookmarkStart w:id="2" w:name="including-plots"/>
       <w:bookmarkEnd w:id="2"/>
       <w:r>
-        <w:lastRenderedPageBreak/>
         <w:t>Including Plots</w:t>
       </w:r>
     </w:p>
     <w:p>
       <w:pPr>
-        <w:pStyle w:val="FirstParagraph"/>
-      </w:pPr>
-      <w:r>
-        <w:t>You can also embed plots, for example:</w:t>
-      </w:r>
+        <w:pStyle w:val="BodyText"/>
+      </w:pPr>
     </w:p>
     <w:p>
       <w:pPr>
-        <w:pStyle w:val="BodyText"/>
-      </w:pPr>
-      <w:r>
-        <w:rPr>
-          <w:noProof/>
-        </w:rPr>
-        <w:drawing>
-          <wp:inline distT="0" distB="0" distL="0" distR="0" wp14:anchorId="4A4FBC1B" wp14:editId="6FF02CB3">
-            <wp:extent cx="5334000" cy="4267200"/>
-            <wp:effectExtent l="0" t="0" r="0" b="0"/>
-            <wp:docPr id="1" name="Picture"/>
-            <wp:cNvGraphicFramePr/>
-            <a:graphic xmlns:a="http://schemas.openxmlformats.org/drawingml/2006/main">
-              <a:graphicData uri="http://schemas.openxmlformats.org/drawingml/2006/picture">
-                <pic:pic xmlns:pic="http://schemas.openxmlformats.org/drawingml/2006/picture">
-                  <pic:nvPicPr>
-                    <pic:cNvPr id="0" name="Picture" descr="Reproducible_Research_files/figure-docx/pressure-1.png"/>
-                    <pic:cNvPicPr>
-                      <a:picLocks noChangeAspect="1" noChangeArrowheads="1"/>
-                    </pic:cNvPicPr>
-                  </pic:nvPicPr>
-                  <pic:blipFill>
-                    <a:blip r:embed="rId9"/>
-                    <a:stretch>
-                      <a:fillRect/>
-                    </a:stretch>
-                  </pic:blipFill>
-                  <pic:spPr bwMode="auto">
-                    <a:xfrm>
-                      <a:off x="0" y="0"/>
-                      <a:ext cx="5334000" cy="4267200"/>
-                    </a:xfrm>
-                    <a:prstGeom prst="rect">
-                      <a:avLst/>
-                    </a:prstGeom>
-                    <a:noFill/>
-                    <a:ln w="9525">
-                      <a:noFill/>
-                      <a:headEnd/>
-                      <a:tailEnd/>
-                    </a:ln>
-                  </pic:spPr>
-                </pic:pic>
-              </a:graphicData>
-            </a:graphic>
-          </wp:inline>
-        </w:drawing>
+        <w:pStyle w:val="Bibliography"/>
+      </w:pPr>
+      <w:proofErr w:type="spellStart"/>
+      <w:r>
+        <w:lastRenderedPageBreak/>
+        <w:t>Patil</w:t>
+      </w:r>
+      <w:proofErr w:type="spellEnd"/>
+      <w:r>
+        <w:t xml:space="preserve">, P., </w:t>
+      </w:r>
+      <w:proofErr w:type="spellStart"/>
+      <w:r>
+        <w:t>Peng</w:t>
+      </w:r>
+      <w:proofErr w:type="spellEnd"/>
+      <w:r>
+        <w:t xml:space="preserve">, R. D., and Leek, J. 2016. </w:t>
+      </w:r>
+      <w:proofErr w:type="gramStart"/>
+      <w:r>
+        <w:t xml:space="preserve">A statistical definition for reproducibility and </w:t>
+      </w:r>
+      <w:proofErr w:type="spellStart"/>
+      <w:r>
+        <w:t>replicability</w:t>
+      </w:r>
+      <w:proofErr w:type="spellEnd"/>
+      <w:r>
+        <w:t>.</w:t>
+      </w:r>
+      <w:proofErr w:type="gramEnd"/>
+      <w:r>
+        <w:t xml:space="preserve"> </w:t>
+      </w:r>
+      <w:proofErr w:type="spellStart"/>
+      <w:proofErr w:type="gramStart"/>
+      <w:r>
+        <w:t>bioRxiv</w:t>
+      </w:r>
+      <w:proofErr w:type="spellEnd"/>
+      <w:proofErr w:type="gramEnd"/>
+      <w:r>
+        <w:t xml:space="preserve">. Available at: </w:t>
+      </w:r>
+      <w:hyperlink r:id="rId9">
+        <w:r>
+          <w:rPr>
+            <w:rStyle w:val="Hyperlink"/>
+          </w:rPr>
+          <w:t>http://biorxiv.org/content/early/2016/07/29/066803</w:t>
+        </w:r>
+      </w:hyperlink>
+      <w:r>
+        <w:t>.</w:t>
       </w:r>
     </w:p>
     <w:p>
       <w:pPr>
         <w:pStyle w:val="BodyText"/>
       </w:pPr>
-      <w:r>
-        <w:t xml:space="preserve">Note that the </w:t>
-      </w:r>
-      <w:r>
-        <w:rPr>
-          <w:rStyle w:val="VerbatimChar"/>
-        </w:rPr>
-        <w:t>echo = FALSE</w:t>
-      </w:r>
-      <w:r>
-        <w:t xml:space="preserve"> parameter was added to the code chunk to prevent printing of the R code that generated the plot.</w:t>
-      </w:r>
     </w:p>
     <w:sectPr>
       <w:pgSz w:w="12240" w:h="15840"/>
@@ -676,8 +668,9 @@
     <w:basedOn w:val="Normal"/>
     <w:link w:val="BodyTextChar"/>
     <w:qFormat/>
-    <w:pPr>
-      <w:spacing w:before="180" w:after="180"/>
+    <w:rsid w:val="008B6B42"/>
+    <w:pPr>
+      <w:spacing w:before="180" w:after="180" w:line="360" w:lineRule="auto"/>
     </w:pPr>
   </w:style>
   <w:style w:type="paragraph" w:customStyle="1" w:styleId="FirstParagraph">
@@ -769,6 +762,11 @@
     <w:name w:val="Bibliography"/>
     <w:basedOn w:val="Normal"/>
     <w:qFormat/>
+    <w:rsid w:val="00AD28DF"/>
+    <w:pPr>
+      <w:spacing w:line="240" w:lineRule="auto"/>
+      <w:ind w:left="720" w:hanging="720"/>
+    </w:pPr>
   </w:style>
   <w:style w:type="paragraph" w:styleId="BlockText">
     <w:name w:val="Block Text"/>
@@ -1253,7 +1251,7 @@
     <w:name w:val="Body Text Char"/>
     <w:basedOn w:val="DefaultParagraphFont"/>
     <w:link w:val="BodyText"/>
-    <w:rsid w:val="001052A8"/>
+    <w:rsid w:val="008B6B42"/>
   </w:style>
 </w:styles>
 </file>
@@ -1446,8 +1444,9 @@
     <w:basedOn w:val="Normal"/>
     <w:link w:val="BodyTextChar"/>
     <w:qFormat/>
-    <w:pPr>
-      <w:spacing w:before="180" w:after="180"/>
+    <w:rsid w:val="008B6B42"/>
+    <w:pPr>
+      <w:spacing w:before="180" w:after="180" w:line="360" w:lineRule="auto"/>
     </w:pPr>
   </w:style>
   <w:style w:type="paragraph" w:customStyle="1" w:styleId="FirstParagraph">
@@ -1539,6 +1538,11 @@
     <w:name w:val="Bibliography"/>
     <w:basedOn w:val="Normal"/>
     <w:qFormat/>
+    <w:rsid w:val="00AD28DF"/>
+    <w:pPr>
+      <w:spacing w:line="240" w:lineRule="auto"/>
+      <w:ind w:left="720" w:hanging="720"/>
+    </w:pPr>
   </w:style>
   <w:style w:type="paragraph" w:styleId="BlockText">
     <w:name w:val="Block Text"/>
@@ -2023,7 +2027,7 @@
     <w:name w:val="Body Text Char"/>
     <w:basedOn w:val="DefaultParagraphFont"/>
     <w:link w:val="BodyText"/>
-    <w:rsid w:val="001052A8"/>
+    <w:rsid w:val="008B6B42"/>
   </w:style>
 </w:styles>
 </file>

</xml_diff>